<commit_message>
update before meet supervisor
</commit_message>
<xml_diff>
--- a/Document/Weekly Status Report/[TVP] 22 Weely Status Report-15-4-2022.docx
+++ b/Document/Weekly Status Report/[TVP] 22 Weely Status Report-15-4-2022.docx
@@ -4062,6 +4062,30 @@
             </w:pPr>
             <w:bookmarkStart w:id="3" w:name="_Hlk103532688"/>
             <w:r>
+              <w:t>Deploy website</w:t>
+            </w:r>
+            <w:r>
+              <w:rPr>
+                <w:color w:val="000000" w:themeColor="text1"/>
+                <w:szCs w:val="22"/>
+              </w:rPr>
+              <w:t xml:space="preserve"> </w:t>
+            </w:r>
+          </w:p>
+          <w:p>
+            <w:pPr>
+              <w:pStyle w:val="ListParagraph"/>
+              <w:numPr>
+                <w:ilvl w:val="0"/>
+                <w:numId w:val="12"/>
+              </w:numPr>
+              <w:spacing w:line="360" w:lineRule="auto"/>
+              <w:rPr>
+                <w:color w:val="000000" w:themeColor="text1"/>
+                <w:szCs w:val="22"/>
+              </w:rPr>
+            </w:pPr>
+            <w:r>
               <w:rPr>
                 <w:color w:val="000000" w:themeColor="text1"/>
                 <w:szCs w:val="22"/>
@@ -6667,19 +6691,7 @@
               <w:rPr>
                 <w:color w:val="0F2147"/>
               </w:rPr>
-              <w:t xml:space="preserve"> happy with the </w:t>
-            </w:r>
-            <w:r>
-              <w:rPr>
-                <w:color w:val="0F2147"/>
-              </w:rPr>
-              <w:t xml:space="preserve">progress </w:t>
-            </w:r>
-            <w:r>
-              <w:rPr>
-                <w:color w:val="0F2147"/>
-              </w:rPr>
-              <w:t>deployed website</w:t>
+              <w:t xml:space="preserve"> happy with the progress deployed website</w:t>
             </w:r>
           </w:p>
         </w:tc>
@@ -7358,6 +7370,20 @@
         </w:rPr>
         <w:t xml:space="preserve"> </w:t>
       </w:r>
+    </w:p>
+    <w:p>
+      <w:pPr>
+        <w:pStyle w:val="ListParagraph"/>
+        <w:numPr>
+          <w:ilvl w:val="0"/>
+          <w:numId w:val="12"/>
+        </w:numPr>
+        <w:spacing w:line="360" w:lineRule="auto"/>
+        <w:rPr>
+          <w:color w:val="000000" w:themeColor="text1"/>
+          <w:szCs w:val="22"/>
+        </w:rPr>
+      </w:pPr>
       <w:r>
         <w:rPr>
           <w:color w:val="000000" w:themeColor="text1"/>
@@ -7858,8 +7884,18 @@
         <w:sz w:val="16"/>
         <w:szCs w:val="16"/>
       </w:rPr>
-      <w:t xml:space="preserve"> Netcompany</w:t>
+      <w:t xml:space="preserve"> </w:t>
     </w:r>
+    <w:proofErr w:type="spellStart"/>
+    <w:r>
+      <w:rPr>
+        <w:color w:val="0F2147"/>
+        <w:sz w:val="16"/>
+        <w:szCs w:val="16"/>
+      </w:rPr>
+      <w:t>Netcompany</w:t>
+    </w:r>
+    <w:proofErr w:type="spellEnd"/>
     <w:r>
       <w:rPr>
         <w:color w:val="0F2147"/>
@@ -7974,7 +8010,25 @@
         <w:sz w:val="16"/>
         <w:szCs w:val="16"/>
       </w:rPr>
-      <w:t xml:space="preserve"> Netcompany. All rights reserved</w:t>
+      <w:t xml:space="preserve"> </w:t>
+    </w:r>
+    <w:proofErr w:type="spellStart"/>
+    <w:r>
+      <w:rPr>
+        <w:color w:val="0F2147"/>
+        <w:sz w:val="16"/>
+        <w:szCs w:val="16"/>
+      </w:rPr>
+      <w:t>Netcompany</w:t>
+    </w:r>
+    <w:proofErr w:type="spellEnd"/>
+    <w:r>
+      <w:rPr>
+        <w:color w:val="0F2147"/>
+        <w:sz w:val="16"/>
+        <w:szCs w:val="16"/>
+      </w:rPr>
+      <w:t>. All rights reserved</w:t>
     </w:r>
   </w:p>
   <w:p>
@@ -11629,7 +11683,6 @@
     <w:sig w:usb0="A00002BF" w:usb1="38CF7CFA" w:usb2="00000016" w:usb3="00000000" w:csb0="0004000F" w:csb1="00000000"/>
   </w:font>
   <w:font w:name="DengXian Light">
-    <w:altName w:val="等线 Light"/>
     <w:charset w:val="86"/>
     <w:family w:val="auto"/>
     <w:pitch w:val="variable"/>
@@ -11684,6 +11737,7 @@
     <w:rsid w:val="00861438"/>
     <w:rsid w:val="009011A3"/>
     <w:rsid w:val="00910896"/>
+    <w:rsid w:val="00944EAF"/>
     <w:rsid w:val="009742DC"/>
     <w:rsid w:val="00A33BAC"/>
     <w:rsid w:val="00A81FD7"/>
@@ -12512,6 +12566,21 @@
 </file>
 
 <file path=customXml/item1.xml><?xml version="1.0" encoding="utf-8"?>
+<?mso-contentType ?>
+<FormTemplates xmlns="http://schemas.microsoft.com/sharepoint/v3/contenttype/forms">
+  <Display>DocumentLibraryForm</Display>
+  <Edit>DocumentLibraryForm</Edit>
+  <New>DocumentLibraryForm</New>
+</FormTemplates>
+</file>
+
+<file path=customXml/item2.xml><?xml version="1.0" encoding="utf-8"?>
+<p:properties xmlns:p="http://schemas.microsoft.com/office/2006/metadata/properties" xmlns:xsi="http://www.w3.org/2001/XMLSchema-instance" xmlns:pc="http://schemas.microsoft.com/office/infopath/2007/PartnerControls">
+  <documentManagement/>
+</p:properties>
+</file>
+
+<file path=customXml/item3.xml><?xml version="1.0" encoding="utf-8"?>
 <ct:contentTypeSchema xmlns:ct="http://schemas.microsoft.com/office/2006/metadata/contentType" xmlns:ma="http://schemas.microsoft.com/office/2006/metadata/properties/metaAttributes" ct:_="" ma:_="" ma:contentTypeName="Document" ma:contentTypeID="0x0101005B617D6058DE554F99BC02085786D39C" ma:contentTypeVersion="6" ma:contentTypeDescription="Create a new document." ma:contentTypeScope="" ma:versionID="12c1301db7373c68664c91b857b6b978">
   <xsd:schema xmlns:xsd="http://www.w3.org/2001/XMLSchema" xmlns:xs="http://www.w3.org/2001/XMLSchema" xmlns:p="http://schemas.microsoft.com/office/2006/metadata/properties" xmlns:ns2="a8c9003d-ebb3-43fa-9a53-39775cfa210a" targetNamespace="http://schemas.microsoft.com/office/2006/metadata/properties" ma:root="true" ma:fieldsID="4c0e2c2ae10b70b76bd788d3d8929b02" ns2:_="">
     <xsd:import namespace="a8c9003d-ebb3-43fa-9a53-39775cfa210a"/>
@@ -12669,22 +12738,24 @@
 </ct:contentTypeSchema>
 </file>
 
-<file path=customXml/item2.xml><?xml version="1.0" encoding="utf-8"?>
-<p:properties xmlns:p="http://schemas.microsoft.com/office/2006/metadata/properties" xmlns:xsi="http://www.w3.org/2001/XMLSchema-instance" xmlns:pc="http://schemas.microsoft.com/office/infopath/2007/PartnerControls">
-  <documentManagement/>
-</p:properties>
+<file path=customXml/itemProps1.xml><?xml version="1.0" encoding="utf-8"?>
+<ds:datastoreItem xmlns:ds="http://schemas.openxmlformats.org/officeDocument/2006/customXml" ds:itemID="{6FBCFD98-EFE2-4732-AF5A-5423A027DFFD}">
+  <ds:schemaRefs>
+    <ds:schemaRef ds:uri="http://schemas.microsoft.com/sharepoint/v3/contenttype/forms"/>
+  </ds:schemaRefs>
+</ds:datastoreItem>
 </file>
 
-<file path=customXml/item3.xml><?xml version="1.0" encoding="utf-8"?>
-<?mso-contentType ?>
-<FormTemplates xmlns="http://schemas.microsoft.com/sharepoint/v3/contenttype/forms">
-  <Display>DocumentLibraryForm</Display>
-  <Edit>DocumentLibraryForm</Edit>
-  <New>DocumentLibraryForm</New>
-</FormTemplates>
+<file path=customXml/itemProps2.xml><?xml version="1.0" encoding="utf-8"?>
+<ds:datastoreItem xmlns:ds="http://schemas.openxmlformats.org/officeDocument/2006/customXml" ds:itemID="{C37F261A-BB57-4F4C-A96F-238A5A721981}">
+  <ds:schemaRefs>
+    <ds:schemaRef ds:uri="http://schemas.microsoft.com/office/2006/metadata/properties"/>
+    <ds:schemaRef ds:uri="http://schemas.microsoft.com/office/infopath/2007/PartnerControls"/>
+  </ds:schemaRefs>
+</ds:datastoreItem>
 </file>
 
-<file path=customXml/itemProps1.xml><?xml version="1.0" encoding="utf-8"?>
+<file path=customXml/itemProps3.xml><?xml version="1.0" encoding="utf-8"?>
 <ds:datastoreItem xmlns:ds="http://schemas.openxmlformats.org/officeDocument/2006/customXml" ds:itemID="{00C8ED3F-A4AD-4869-8736-B260B7D37AC8}">
   <ds:schemaRefs>
     <ds:schemaRef ds:uri="http://schemas.microsoft.com/office/2006/metadata/contentType"/>
@@ -12700,21 +12771,4 @@
     <ds:schemaRef ds:uri="http://schemas.microsoft.com/internal/obd"/>
   </ds:schemaRefs>
 </ds:datastoreItem>
-</file>
-
-<file path=customXml/itemProps2.xml><?xml version="1.0" encoding="utf-8"?>
-<ds:datastoreItem xmlns:ds="http://schemas.openxmlformats.org/officeDocument/2006/customXml" ds:itemID="{C37F261A-BB57-4F4C-A96F-238A5A721981}">
-  <ds:schemaRefs>
-    <ds:schemaRef ds:uri="http://schemas.microsoft.com/office/2006/metadata/properties"/>
-    <ds:schemaRef ds:uri="http://schemas.microsoft.com/office/infopath/2007/PartnerControls"/>
-  </ds:schemaRefs>
-</ds:datastoreItem>
-</file>
-
-<file path=customXml/itemProps3.xml><?xml version="1.0" encoding="utf-8"?>
-<ds:datastoreItem xmlns:ds="http://schemas.openxmlformats.org/officeDocument/2006/customXml" ds:itemID="{6FBCFD98-EFE2-4732-AF5A-5423A027DFFD}">
-  <ds:schemaRefs>
-    <ds:schemaRef ds:uri="http://schemas.microsoft.com/sharepoint/v3/contenttype/forms"/>
-  </ds:schemaRefs>
-</ds:datastoreItem>
 </file>
</xml_diff>